<commit_message>
Updata two reletive network
</commit_message>
<xml_diff>
--- a/笔记/学习摘要.docx
+++ b/笔记/学习摘要.docx
@@ -1252,332 +1252,25 @@
         </w:drawing>
       </w:r>
     </w:p>
-    <w:p/>
-    <w:p>
-      <w:pPr>
-        <w:rPr>
-          <w:b/>
-        </w:rPr>
-      </w:pPr>
-      <w:proofErr w:type="spellStart"/>
-      <w:r>
-        <w:rPr>
-          <w:b/>
-        </w:rPr>
-        <w:t>ShuffleNet</w:t>
-      </w:r>
-      <w:proofErr w:type="spellEnd"/>
-      <w:r>
-        <w:rPr>
-          <w:rFonts w:hint="eastAsia"/>
-          <w:b/>
-        </w:rPr>
-        <w:t>（</w:t>
-      </w:r>
-      <w:proofErr w:type="spellStart"/>
-      <w:r>
-        <w:rPr>
-          <w:b/>
-        </w:rPr>
-        <w:t>ShuffleNet</w:t>
-      </w:r>
-      <w:proofErr w:type="spellEnd"/>
-      <w:r>
-        <w:rPr>
-          <w:b/>
-        </w:rPr>
-        <w:t>: An Extremely Efficient Convolutional Neural Network for Mobile</w:t>
-      </w:r>
-    </w:p>
-    <w:p>
-      <w:pPr>
-        <w:rPr>
-          <w:b/>
-        </w:rPr>
-      </w:pPr>
-      <w:r>
-        <w:rPr>
-          <w:b/>
-        </w:rPr>
-        <w:t>Devices</w:t>
-      </w:r>
-      <w:r>
-        <w:rPr>
-          <w:rFonts w:hint="eastAsia"/>
-          <w:b/>
-        </w:rPr>
-        <w:t xml:space="preserve"> </w:t>
-      </w:r>
-      <w:r>
-        <w:rPr>
-          <w:b/>
-        </w:rPr>
-        <w:t>Face++</w:t>
-      </w:r>
-      <w:r>
-        <w:rPr>
-          <w:rFonts w:hint="eastAsia"/>
-          <w:b/>
-        </w:rPr>
-        <w:t>）</w:t>
-      </w:r>
-    </w:p>
-    <w:p>
-      <w:pPr>
-        <w:rPr>
-          <w:rFonts w:ascii="Arial" w:hAnsi="Arial" w:cs="Arial"/>
-          <w:color w:val="333333"/>
-          <w:shd w:val="clear" w:color="auto" w:fill="FFFFFF"/>
-        </w:rPr>
-      </w:pPr>
-      <w:r>
-        <w:rPr>
-          <w:rFonts w:ascii="Arial" w:hAnsi="Arial" w:cs="Arial"/>
-          <w:color w:val="333333"/>
-          <w:shd w:val="clear" w:color="auto" w:fill="FFFFFF"/>
-        </w:rPr>
-        <w:t xml:space="preserve">shuffle </w:t>
-      </w:r>
-      <w:r>
-        <w:rPr>
-          <w:rFonts w:ascii="Arial" w:hAnsi="Arial" w:cs="Arial"/>
-          <w:color w:val="333333"/>
-          <w:shd w:val="clear" w:color="auto" w:fill="FFFFFF"/>
-        </w:rPr>
-        <w:t>具体来说是</w:t>
-      </w:r>
-      <w:r>
-        <w:rPr>
-          <w:rFonts w:ascii="Arial" w:hAnsi="Arial" w:cs="Arial"/>
-          <w:color w:val="333333"/>
-          <w:shd w:val="clear" w:color="auto" w:fill="FFFFFF"/>
-        </w:rPr>
-        <w:t xml:space="preserve"> channel shuffle</w:t>
-      </w:r>
-      <w:r>
-        <w:rPr>
-          <w:rFonts w:ascii="Arial" w:hAnsi="Arial" w:cs="Arial"/>
-          <w:color w:val="333333"/>
-          <w:shd w:val="clear" w:color="auto" w:fill="FFFFFF"/>
-        </w:rPr>
-        <w:t>，是将各部分的</w:t>
-      </w:r>
-      <w:r>
-        <w:rPr>
-          <w:rFonts w:ascii="Arial" w:hAnsi="Arial" w:cs="Arial"/>
-          <w:color w:val="333333"/>
-          <w:shd w:val="clear" w:color="auto" w:fill="FFFFFF"/>
-        </w:rPr>
-        <w:t xml:space="preserve"> feature map </w:t>
-      </w:r>
-      <w:r>
-        <w:rPr>
-          <w:rFonts w:ascii="Arial" w:hAnsi="Arial" w:cs="Arial"/>
-          <w:color w:val="333333"/>
-          <w:shd w:val="clear" w:color="auto" w:fill="FFFFFF"/>
-        </w:rPr>
-        <w:t>的</w:t>
-      </w:r>
-      <w:r>
-        <w:rPr>
-          <w:rFonts w:ascii="Arial" w:hAnsi="Arial" w:cs="Arial"/>
-          <w:color w:val="333333"/>
-          <w:shd w:val="clear" w:color="auto" w:fill="FFFFFF"/>
-        </w:rPr>
-        <w:t xml:space="preserve"> channel </w:t>
-      </w:r>
-      <w:r>
-        <w:rPr>
-          <w:rFonts w:ascii="Arial" w:hAnsi="Arial" w:cs="Arial"/>
-          <w:color w:val="333333"/>
-          <w:shd w:val="clear" w:color="auto" w:fill="FFFFFF"/>
-        </w:rPr>
-        <w:t>进行有序的打乱，构成新的</w:t>
-      </w:r>
-      <w:r>
-        <w:rPr>
-          <w:rFonts w:ascii="Arial" w:hAnsi="Arial" w:cs="Arial"/>
-          <w:color w:val="333333"/>
-          <w:shd w:val="clear" w:color="auto" w:fill="FFFFFF"/>
-        </w:rPr>
-        <w:t xml:space="preserve"> feature map</w:t>
-      </w:r>
-      <w:r>
-        <w:rPr>
-          <w:rFonts w:ascii="Arial" w:hAnsi="Arial" w:cs="Arial"/>
-          <w:color w:val="333333"/>
-          <w:shd w:val="clear" w:color="auto" w:fill="FFFFFF"/>
-        </w:rPr>
-        <w:t>，以解决</w:t>
-      </w:r>
-      <w:r>
-        <w:rPr>
-          <w:rFonts w:ascii="Arial" w:hAnsi="Arial" w:cs="Arial"/>
-          <w:color w:val="333333"/>
-          <w:shd w:val="clear" w:color="auto" w:fill="FFFFFF"/>
-        </w:rPr>
-        <w:t xml:space="preserve"> group convolution </w:t>
-      </w:r>
-      <w:r>
-        <w:rPr>
-          <w:rFonts w:ascii="Arial" w:hAnsi="Arial" w:cs="Arial"/>
-          <w:color w:val="333333"/>
-          <w:shd w:val="clear" w:color="auto" w:fill="FFFFFF"/>
-        </w:rPr>
-        <w:t>带来的「信息流通不畅」问题。</w:t>
-      </w:r>
-    </w:p>
-    <w:p>
-      <w:pPr>
-        <w:rPr>
-          <w:rFonts w:ascii="Arial" w:hAnsi="Arial" w:cs="Arial"/>
-          <w:color w:val="333333"/>
-          <w:shd w:val="clear" w:color="auto" w:fill="FFFFFF"/>
-        </w:rPr>
-      </w:pPr>
-      <w:r>
-        <w:rPr>
-          <w:rFonts w:ascii="Arial" w:hAnsi="Arial" w:cs="Arial"/>
-          <w:color w:val="333333"/>
-          <w:shd w:val="clear" w:color="auto" w:fill="FFFFFF"/>
-        </w:rPr>
-        <w:t>利用</w:t>
-      </w:r>
-      <w:r>
-        <w:rPr>
-          <w:rFonts w:ascii="Arial" w:hAnsi="Arial" w:cs="Arial"/>
-          <w:color w:val="333333"/>
-          <w:shd w:val="clear" w:color="auto" w:fill="FFFFFF"/>
-        </w:rPr>
-        <w:t xml:space="preserve"> group convolution </w:t>
-      </w:r>
-      <w:r>
-        <w:rPr>
-          <w:rFonts w:ascii="Arial" w:hAnsi="Arial" w:cs="Arial"/>
-          <w:color w:val="333333"/>
-          <w:shd w:val="clear" w:color="auto" w:fill="FFFFFF"/>
-        </w:rPr>
-        <w:t>和</w:t>
-      </w:r>
-      <w:r>
-        <w:rPr>
-          <w:rFonts w:ascii="Arial" w:hAnsi="Arial" w:cs="Arial"/>
-          <w:color w:val="333333"/>
-          <w:shd w:val="clear" w:color="auto" w:fill="FFFFFF"/>
-        </w:rPr>
-        <w:t xml:space="preserve"> channel shuffle </w:t>
-      </w:r>
-      <w:r>
-        <w:rPr>
-          <w:rFonts w:ascii="Arial" w:hAnsi="Arial" w:cs="Arial"/>
-          <w:color w:val="333333"/>
-          <w:shd w:val="clear" w:color="auto" w:fill="FFFFFF"/>
-        </w:rPr>
-        <w:t>这两个操作来设计卷积神经网络模型</w:t>
-      </w:r>
-      <w:r>
-        <w:rPr>
-          <w:rFonts w:ascii="Arial" w:hAnsi="Arial" w:cs="Arial"/>
-          <w:color w:val="333333"/>
-          <w:shd w:val="clear" w:color="auto" w:fill="FFFFFF"/>
-        </w:rPr>
-        <w:t xml:space="preserve">, </w:t>
-      </w:r>
-      <w:r>
-        <w:rPr>
-          <w:rFonts w:ascii="Arial" w:hAnsi="Arial" w:cs="Arial"/>
-          <w:color w:val="333333"/>
-          <w:shd w:val="clear" w:color="auto" w:fill="FFFFFF"/>
-        </w:rPr>
-        <w:t>以减少模型使用的参数数量。采用</w:t>
-      </w:r>
-      <w:r>
-        <w:rPr>
-          <w:rFonts w:ascii="Arial" w:hAnsi="Arial" w:cs="Arial"/>
-          <w:color w:val="333333"/>
-          <w:shd w:val="clear" w:color="auto" w:fill="FFFFFF"/>
-        </w:rPr>
-        <w:t xml:space="preserve"> group convolution </w:t>
-      </w:r>
-      <w:r>
-        <w:rPr>
-          <w:rFonts w:ascii="Arial" w:hAnsi="Arial" w:cs="Arial"/>
-          <w:color w:val="333333"/>
-          <w:shd w:val="clear" w:color="auto" w:fill="FFFFFF"/>
-        </w:rPr>
-        <w:t>会导致信息流通不当，因此提出</w:t>
-      </w:r>
-      <w:r>
-        <w:rPr>
-          <w:rFonts w:ascii="Arial" w:hAnsi="Arial" w:cs="Arial"/>
-          <w:color w:val="333333"/>
-          <w:shd w:val="clear" w:color="auto" w:fill="FFFFFF"/>
-        </w:rPr>
-        <w:t xml:space="preserve"> channel shuffle</w:t>
-      </w:r>
-    </w:p>
-    <w:p>
-      <w:pPr>
-        <w:rPr>
-          <w:rFonts w:ascii="Arial" w:hAnsi="Arial" w:cs="Arial"/>
-          <w:color w:val="333333"/>
-          <w:shd w:val="clear" w:color="auto" w:fill="FFFFFF"/>
-        </w:rPr>
-      </w:pPr>
-    </w:p>
-    <w:p>
-      <w:pPr>
-        <w:rPr>
-          <w:rFonts w:ascii="Arial" w:hAnsi="Arial" w:cs="Arial"/>
-          <w:b/>
-          <w:color w:val="333333"/>
-          <w:shd w:val="clear" w:color="auto" w:fill="FFFFFF"/>
-        </w:rPr>
-      </w:pPr>
-      <w:proofErr w:type="gramStart"/>
-      <w:r>
-        <w:rPr>
-          <w:rFonts w:ascii="Arial" w:hAnsi="Arial" w:cs="Arial"/>
-          <w:b/>
-          <w:color w:val="333333"/>
-          <w:shd w:val="clear" w:color="auto" w:fill="FFFFFF"/>
-        </w:rPr>
-        <w:t>group</w:t>
-      </w:r>
-      <w:proofErr w:type="gramEnd"/>
-      <w:r>
-        <w:rPr>
-          <w:rFonts w:ascii="Arial" w:hAnsi="Arial" w:cs="Arial"/>
-          <w:b/>
-          <w:color w:val="333333"/>
-          <w:shd w:val="clear" w:color="auto" w:fill="FFFFFF"/>
-        </w:rPr>
-        <w:t xml:space="preserve"> convolution</w:t>
-      </w:r>
-    </w:p>
-    <w:p>
-      <w:pPr>
-        <w:rPr>
-          <w:b/>
-        </w:rPr>
-      </w:pPr>
-    </w:p>
-    <w:p>
-      <w:pPr>
-        <w:rPr>
-          <w:b/>
-        </w:rPr>
-      </w:pPr>
-      <w:r>
-        <w:rPr>
+    <w:p>
+      <w:r>
+        <w:rPr>
+          <w:b/>
           <w:noProof/>
         </w:rPr>
-        <w:lastRenderedPageBreak/>
         <w:drawing>
-          <wp:inline distT="0" distB="0" distL="0" distR="0" wp14:anchorId="198537D8" wp14:editId="00BBED81">
-            <wp:extent cx="5274310" cy="2659742"/>
-            <wp:effectExtent l="0" t="0" r="2540" b="7620"/>
-            <wp:docPr id="6" name="图片 6"/>
+          <wp:anchor distT="0" distB="0" distL="114300" distR="114300" simplePos="0" relativeHeight="251662336" behindDoc="0" locked="0" layoutInCell="1" allowOverlap="1" wp14:anchorId="55761286" wp14:editId="3EED2F02">
+            <wp:simplePos x="0" y="0"/>
+            <wp:positionH relativeFrom="column">
+              <wp:posOffset>1607185</wp:posOffset>
+            </wp:positionH>
+            <wp:positionV relativeFrom="paragraph">
+              <wp:posOffset>306070</wp:posOffset>
+            </wp:positionV>
+            <wp:extent cx="2456815" cy="1793875"/>
+            <wp:effectExtent l="0" t="0" r="635" b="0"/>
+            <wp:wrapSquare wrapText="bothSides"/>
+            <wp:docPr id="15" name="图片 15" descr="C:\Users\Jay\AppData\Local\Temp\tianruoocr\截图_2020102320133313SS.png"/>
             <wp:cNvGraphicFramePr>
               <a:graphicFrameLocks xmlns:a="http://schemas.openxmlformats.org/drawingml/2006/main" noChangeAspect="1"/>
             </wp:cNvGraphicFramePr>
@@ -1585,90 +1278,439 @@
               <a:graphicData uri="http://schemas.openxmlformats.org/drawingml/2006/picture">
                 <pic:pic xmlns:pic="http://schemas.openxmlformats.org/drawingml/2006/picture">
                   <pic:nvPicPr>
-                    <pic:cNvPr id="0" name=""/>
-                    <pic:cNvPicPr/>
+                    <pic:cNvPr id="0" name="Picture 1" descr="C:\Users\Jay\AppData\Local\Temp\tianruoocr\截图_2020102320133313SS.png"/>
+                    <pic:cNvPicPr>
+                      <a:picLocks noChangeAspect="1" noChangeArrowheads="1"/>
+                    </pic:cNvPicPr>
                   </pic:nvPicPr>
                   <pic:blipFill>
-                    <a:blip r:embed="rId13"/>
+                    <a:blip r:embed="rId13">
+                      <a:extLst>
+                        <a:ext uri="{28A0092B-C50C-407E-A947-70E740481C1C}">
+                          <a14:useLocalDpi xmlns:a14="http://schemas.microsoft.com/office/drawing/2010/main" val="0"/>
+                        </a:ext>
+                      </a:extLst>
+                    </a:blip>
+                    <a:srcRect/>
                     <a:stretch>
                       <a:fillRect/>
                     </a:stretch>
                   </pic:blipFill>
-                  <pic:spPr>
+                  <pic:spPr bwMode="auto">
                     <a:xfrm>
                       <a:off x="0" y="0"/>
-                      <a:ext cx="5274310" cy="2659742"/>
+                      <a:ext cx="2456815" cy="1793875"/>
                     </a:xfrm>
                     <a:prstGeom prst="rect">
                       <a:avLst/>
                     </a:prstGeom>
+                    <a:noFill/>
+                    <a:ln>
+                      <a:noFill/>
+                    </a:ln>
                   </pic:spPr>
                 </pic:pic>
               </a:graphicData>
             </a:graphic>
-          </wp:inline>
+            <wp14:sizeRelH relativeFrom="page">
+              <wp14:pctWidth>0</wp14:pctWidth>
+            </wp14:sizeRelH>
+            <wp14:sizeRelV relativeFrom="page">
+              <wp14:pctHeight>0</wp14:pctHeight>
+            </wp14:sizeRelV>
+          </wp:anchor>
         </w:drawing>
       </w:r>
     </w:p>
     <w:p>
-      <w:r>
-        <w:rPr>
-          <w:rFonts w:hint="eastAsia"/>
-        </w:rPr>
-        <w:t>参数相比为传统卷积的1/G（</w:t>
-      </w:r>
+      <w:pPr>
+        <w:rPr>
+          <w:rFonts w:hint="eastAsia"/>
+          <w:b/>
+        </w:rPr>
+      </w:pPr>
+    </w:p>
+    <w:p>
+      <w:pPr>
+        <w:rPr>
+          <w:rFonts w:hint="eastAsia"/>
+          <w:b/>
+        </w:rPr>
+      </w:pPr>
+    </w:p>
+    <w:p>
+      <w:pPr>
+        <w:rPr>
+          <w:rFonts w:hint="eastAsia"/>
+          <w:b/>
+        </w:rPr>
+      </w:pPr>
+    </w:p>
+    <w:p>
+      <w:pPr>
+        <w:rPr>
+          <w:rFonts w:hint="eastAsia"/>
+          <w:b/>
+        </w:rPr>
+      </w:pPr>
+    </w:p>
+    <w:p>
+      <w:pPr>
+        <w:rPr>
+          <w:rFonts w:hint="eastAsia"/>
+          <w:b/>
+        </w:rPr>
+      </w:pPr>
+    </w:p>
+    <w:p>
+      <w:pPr>
+        <w:rPr>
+          <w:rFonts w:hint="eastAsia"/>
+          <w:b/>
+        </w:rPr>
+      </w:pPr>
+    </w:p>
+    <w:p>
+      <w:pPr>
+        <w:rPr>
+          <w:rFonts w:hint="eastAsia"/>
+          <w:b/>
+        </w:rPr>
+      </w:pPr>
+    </w:p>
+    <w:p>
+      <w:pPr>
+        <w:rPr>
+          <w:b/>
+        </w:rPr>
+      </w:pPr>
       <w:proofErr w:type="spellStart"/>
       <w:r>
         <w:rPr>
-          <w:rFonts w:hint="eastAsia"/>
-        </w:rPr>
-        <w:t>G</w:t>
+          <w:b/>
+        </w:rPr>
+        <w:t>ShuffleNet</w:t>
       </w:r>
       <w:proofErr w:type="spellEnd"/>
       <w:r>
         <w:rPr>
           <w:rFonts w:hint="eastAsia"/>
-        </w:rPr>
-        <w:t>为分组数）</w:t>
-      </w:r>
-    </w:p>
-    <w:p>
-      <w:r>
-        <w:rPr>
-          <w:rFonts w:hint="eastAsia"/>
-        </w:rPr>
-        <w:t>更进一步，如果分组数</w:t>
-      </w:r>
-      <w:r>
-        <w:t xml:space="preserve">G=N=C，同时卷积核的尺寸与输入map的尺寸相同，即K=H=W，则输出map为C∗1∗1即长度为C的向量，此时称之为Global </w:t>
+          <w:b/>
+        </w:rPr>
+        <w:t>（</w:t>
       </w:r>
       <w:proofErr w:type="spellStart"/>
       <w:r>
-        <w:t>Depthwise</w:t>
+        <w:rPr>
+          <w:b/>
+        </w:rPr>
+        <w:t>ShuffleNet</w:t>
       </w:r>
       <w:proofErr w:type="spellEnd"/>
       <w:r>
-        <w:t xml:space="preserve"> Convolution（GDC），见</w:t>
-      </w:r>
-      <w:proofErr w:type="spellStart"/>
-      <w:r>
-        <w:t>MobileFaceNet</w:t>
-      </w:r>
-      <w:proofErr w:type="spellEnd"/>
-      <w:r>
-        <w:t>，可以看成是全局加权池化，与 Global Average Pooling（GAP） 的不同之处在于，GDC 给每个位置赋予了可学习的权重（对于已对齐的图像这很有效，比如人脸，中心位置和边界位置的权重自然应该不同），而GAP每个位置的权重相同，全局取个平均，如下图所示：</w:t>
-      </w:r>
-    </w:p>
-    <w:p>
+        <w:rPr>
+          <w:b/>
+        </w:rPr>
+        <w:t>: An Extremely Efficient Convolutional Neural Network for Mobile</w:t>
+      </w:r>
+    </w:p>
+    <w:p>
+      <w:pPr>
+        <w:rPr>
+          <w:b/>
+        </w:rPr>
+      </w:pPr>
+      <w:r>
+        <w:rPr>
+          <w:b/>
+        </w:rPr>
+        <w:t>Devices</w:t>
+      </w:r>
+      <w:r>
+        <w:rPr>
+          <w:rFonts w:hint="eastAsia"/>
+          <w:b/>
+        </w:rPr>
+        <w:t xml:space="preserve"> </w:t>
+      </w:r>
+      <w:r>
+        <w:rPr>
+          <w:b/>
+        </w:rPr>
+        <w:t>Face++</w:t>
+      </w:r>
+      <w:r>
+        <w:rPr>
+          <w:rFonts w:hint="eastAsia"/>
+          <w:b/>
+        </w:rPr>
+        <w:t>）</w:t>
+      </w:r>
+    </w:p>
+    <w:p>
+      <w:pPr>
+        <w:rPr>
+          <w:rFonts w:ascii="Arial" w:hAnsi="Arial" w:cs="Arial"/>
+          <w:color w:val="333333"/>
+          <w:shd w:val="clear" w:color="auto" w:fill="FFFFFF"/>
+        </w:rPr>
+      </w:pPr>
+      <w:r>
+        <w:rPr>
+          <w:rFonts w:ascii="Arial" w:hAnsi="Arial" w:cs="Arial"/>
+          <w:color w:val="333333"/>
+          <w:shd w:val="clear" w:color="auto" w:fill="FFFFFF"/>
+        </w:rPr>
+        <w:t xml:space="preserve">shuffle </w:t>
+      </w:r>
+      <w:r>
+        <w:rPr>
+          <w:rFonts w:ascii="Arial" w:hAnsi="Arial" w:cs="Arial"/>
+          <w:color w:val="333333"/>
+          <w:shd w:val="clear" w:color="auto" w:fill="FFFFFF"/>
+        </w:rPr>
+        <w:t>具体来说是</w:t>
+      </w:r>
+      <w:r>
+        <w:rPr>
+          <w:rFonts w:ascii="Arial" w:hAnsi="Arial" w:cs="Arial"/>
+          <w:color w:val="333333"/>
+          <w:shd w:val="clear" w:color="auto" w:fill="FFFFFF"/>
+        </w:rPr>
+        <w:t xml:space="preserve"> channel shuffle</w:t>
+      </w:r>
+      <w:r>
+        <w:rPr>
+          <w:rFonts w:ascii="Arial" w:hAnsi="Arial" w:cs="Arial"/>
+          <w:color w:val="333333"/>
+          <w:shd w:val="clear" w:color="auto" w:fill="FFFFFF"/>
+        </w:rPr>
+        <w:t>，是将各部分的</w:t>
+      </w:r>
+      <w:r>
+        <w:rPr>
+          <w:rFonts w:ascii="Arial" w:hAnsi="Arial" w:cs="Arial"/>
+          <w:color w:val="333333"/>
+          <w:shd w:val="clear" w:color="auto" w:fill="FFFFFF"/>
+        </w:rPr>
+        <w:t xml:space="preserve"> feature map </w:t>
+      </w:r>
+      <w:r>
+        <w:rPr>
+          <w:rFonts w:ascii="Arial" w:hAnsi="Arial" w:cs="Arial"/>
+          <w:color w:val="333333"/>
+          <w:shd w:val="clear" w:color="auto" w:fill="FFFFFF"/>
+        </w:rPr>
+        <w:t>的</w:t>
+      </w:r>
+      <w:r>
+        <w:rPr>
+          <w:rFonts w:ascii="Arial" w:hAnsi="Arial" w:cs="Arial"/>
+          <w:color w:val="333333"/>
+          <w:shd w:val="clear" w:color="auto" w:fill="FFFFFF"/>
+        </w:rPr>
+        <w:t xml:space="preserve"> channel </w:t>
+      </w:r>
+      <w:r>
+        <w:rPr>
+          <w:rFonts w:ascii="Arial" w:hAnsi="Arial" w:cs="Arial"/>
+          <w:color w:val="333333"/>
+          <w:shd w:val="clear" w:color="auto" w:fill="FFFFFF"/>
+        </w:rPr>
+        <w:t>进行有序的打乱，构成新的</w:t>
+      </w:r>
+      <w:r>
+        <w:rPr>
+          <w:rFonts w:ascii="Arial" w:hAnsi="Arial" w:cs="Arial"/>
+          <w:color w:val="333333"/>
+          <w:shd w:val="clear" w:color="auto" w:fill="FFFFFF"/>
+        </w:rPr>
+        <w:t xml:space="preserve"> feature map</w:t>
+      </w:r>
+      <w:r>
+        <w:rPr>
+          <w:rFonts w:ascii="Arial" w:hAnsi="Arial" w:cs="Arial"/>
+          <w:color w:val="333333"/>
+          <w:shd w:val="clear" w:color="auto" w:fill="FFFFFF"/>
+        </w:rPr>
+        <w:t>，以解决</w:t>
+      </w:r>
+      <w:r>
+        <w:rPr>
+          <w:rFonts w:ascii="Arial" w:hAnsi="Arial" w:cs="Arial"/>
+          <w:color w:val="333333"/>
+          <w:shd w:val="clear" w:color="auto" w:fill="FFFFFF"/>
+        </w:rPr>
+        <w:t xml:space="preserve"> group convolution </w:t>
+      </w:r>
+      <w:r>
+        <w:rPr>
+          <w:rFonts w:ascii="Arial" w:hAnsi="Arial" w:cs="Arial"/>
+          <w:color w:val="333333"/>
+          <w:shd w:val="clear" w:color="auto" w:fill="FFFFFF"/>
+        </w:rPr>
+        <w:t>带来的「信息流通不畅」问题。</w:t>
+      </w:r>
+    </w:p>
+    <w:p>
+      <w:pPr>
+        <w:rPr>
+          <w:rFonts w:ascii="Arial" w:hAnsi="Arial" w:cs="Arial"/>
+          <w:color w:val="333333"/>
+          <w:shd w:val="clear" w:color="auto" w:fill="FFFFFF"/>
+        </w:rPr>
+      </w:pPr>
+      <w:r>
+        <w:rPr>
+          <w:rFonts w:ascii="Arial" w:hAnsi="Arial" w:cs="Arial"/>
+          <w:color w:val="333333"/>
+          <w:shd w:val="clear" w:color="auto" w:fill="FFFFFF"/>
+        </w:rPr>
+        <w:t>利用</w:t>
+      </w:r>
+      <w:r>
+        <w:rPr>
+          <w:rFonts w:ascii="Arial" w:hAnsi="Arial" w:cs="Arial"/>
+          <w:color w:val="333333"/>
+          <w:shd w:val="clear" w:color="auto" w:fill="FFFFFF"/>
+        </w:rPr>
+        <w:t xml:space="preserve"> group convolution </w:t>
+      </w:r>
+      <w:r>
+        <w:rPr>
+          <w:rFonts w:ascii="Arial" w:hAnsi="Arial" w:cs="Arial"/>
+          <w:color w:val="333333"/>
+          <w:shd w:val="clear" w:color="auto" w:fill="FFFFFF"/>
+        </w:rPr>
+        <w:t>和</w:t>
+      </w:r>
+      <w:r>
+        <w:rPr>
+          <w:rFonts w:ascii="Arial" w:hAnsi="Arial" w:cs="Arial"/>
+          <w:color w:val="333333"/>
+          <w:shd w:val="clear" w:color="auto" w:fill="FFFFFF"/>
+        </w:rPr>
+        <w:t xml:space="preserve"> channel shuffle </w:t>
+      </w:r>
+      <w:r>
+        <w:rPr>
+          <w:rFonts w:ascii="Arial" w:hAnsi="Arial" w:cs="Arial"/>
+          <w:color w:val="333333"/>
+          <w:shd w:val="clear" w:color="auto" w:fill="FFFFFF"/>
+        </w:rPr>
+        <w:t>这两个操作来设计卷积神经网络模型</w:t>
+      </w:r>
+      <w:r>
+        <w:rPr>
+          <w:rFonts w:ascii="Arial" w:hAnsi="Arial" w:cs="Arial"/>
+          <w:color w:val="333333"/>
+          <w:shd w:val="clear" w:color="auto" w:fill="FFFFFF"/>
+        </w:rPr>
+        <w:t xml:space="preserve">, </w:t>
+      </w:r>
+      <w:r>
+        <w:rPr>
+          <w:rFonts w:ascii="Arial" w:hAnsi="Arial" w:cs="Arial"/>
+          <w:color w:val="333333"/>
+          <w:shd w:val="clear" w:color="auto" w:fill="FFFFFF"/>
+        </w:rPr>
+        <w:t>以减少</w:t>
+      </w:r>
+      <w:r>
+        <w:rPr>
+          <w:rFonts w:ascii="Arial" w:hAnsi="Arial" w:cs="Arial"/>
+          <w:color w:val="333333"/>
+          <w:shd w:val="clear" w:color="auto" w:fill="FFFFFF"/>
+        </w:rPr>
+        <w:lastRenderedPageBreak/>
+        <w:t>模型使用的参数数量。采用</w:t>
+      </w:r>
+      <w:r>
+        <w:rPr>
+          <w:rFonts w:ascii="Arial" w:hAnsi="Arial" w:cs="Arial"/>
+          <w:color w:val="333333"/>
+          <w:shd w:val="clear" w:color="auto" w:fill="FFFFFF"/>
+        </w:rPr>
+        <w:t xml:space="preserve"> group convolution </w:t>
+      </w:r>
+      <w:r>
+        <w:rPr>
+          <w:rFonts w:ascii="Arial" w:hAnsi="Arial" w:cs="Arial"/>
+          <w:color w:val="333333"/>
+          <w:shd w:val="clear" w:color="auto" w:fill="FFFFFF"/>
+        </w:rPr>
+        <w:t>会导致信息流通不当，因此提出</w:t>
+      </w:r>
+      <w:r>
+        <w:rPr>
+          <w:rFonts w:ascii="Arial" w:hAnsi="Arial" w:cs="Arial"/>
+          <w:color w:val="333333"/>
+          <w:shd w:val="clear" w:color="auto" w:fill="FFFFFF"/>
+        </w:rPr>
+        <w:t xml:space="preserve"> channel shuffle</w:t>
+      </w:r>
+    </w:p>
+    <w:p>
+      <w:pPr>
+        <w:rPr>
+          <w:rFonts w:ascii="Arial" w:hAnsi="Arial" w:cs="Arial"/>
+          <w:color w:val="333333"/>
+          <w:shd w:val="clear" w:color="auto" w:fill="FFFFFF"/>
+        </w:rPr>
+      </w:pPr>
+    </w:p>
+    <w:p>
+      <w:pPr>
+        <w:rPr>
+          <w:rFonts w:ascii="Arial" w:hAnsi="Arial" w:cs="Arial"/>
+          <w:b/>
+          <w:color w:val="333333"/>
+          <w:shd w:val="clear" w:color="auto" w:fill="FFFFFF"/>
+        </w:rPr>
+      </w:pPr>
+      <w:proofErr w:type="gramStart"/>
+      <w:r>
+        <w:rPr>
+          <w:rFonts w:ascii="Arial" w:hAnsi="Arial" w:cs="Arial"/>
+          <w:b/>
+          <w:color w:val="333333"/>
+          <w:shd w:val="clear" w:color="auto" w:fill="FFFFFF"/>
+        </w:rPr>
+        <w:t>group</w:t>
+      </w:r>
+      <w:proofErr w:type="gramEnd"/>
+      <w:r>
+        <w:rPr>
+          <w:rFonts w:ascii="Arial" w:hAnsi="Arial" w:cs="Arial"/>
+          <w:b/>
+          <w:color w:val="333333"/>
+          <w:shd w:val="clear" w:color="auto" w:fill="FFFFFF"/>
+        </w:rPr>
+        <w:t xml:space="preserve"> convolution</w:t>
+      </w:r>
+    </w:p>
+    <w:p>
+      <w:pPr>
+        <w:rPr>
+          <w:b/>
+        </w:rPr>
+      </w:pPr>
+    </w:p>
+    <w:p>
+      <w:pPr>
+        <w:rPr>
+          <w:b/>
+        </w:rPr>
+      </w:pPr>
       <w:r>
         <w:rPr>
           <w:noProof/>
         </w:rPr>
         <w:drawing>
-          <wp:inline distT="0" distB="0" distL="0" distR="0" wp14:anchorId="1A49E400" wp14:editId="1FBC8574">
-            <wp:extent cx="5274310" cy="3034560"/>
-            <wp:effectExtent l="0" t="0" r="2540" b="0"/>
-            <wp:docPr id="8" name="图片 8"/>
+          <wp:inline distT="0" distB="0" distL="0" distR="0" wp14:anchorId="198537D8" wp14:editId="00BBED81">
+            <wp:extent cx="5274310" cy="2659742"/>
+            <wp:effectExtent l="0" t="0" r="2540" b="7620"/>
+            <wp:docPr id="6" name="图片 6"/>
             <wp:cNvGraphicFramePr>
               <a:graphicFrameLocks xmlns:a="http://schemas.openxmlformats.org/drawingml/2006/main" noChangeAspect="1"/>
             </wp:cNvGraphicFramePr>
@@ -1688,7 +1730,7 @@
                   <pic:spPr>
                     <a:xfrm>
                       <a:off x="0" y="0"/>
-                      <a:ext cx="5274310" cy="3034560"/>
+                      <a:ext cx="5274310" cy="2659742"/>
                     </a:xfrm>
                     <a:prstGeom prst="rect">
                       <a:avLst/>
@@ -1702,32 +1744,21 @@
       </w:r>
     </w:p>
     <w:p>
-      <w:proofErr w:type="spellStart"/>
-      <w:r>
-        <w:rPr>
-          <w:rFonts w:hint="eastAsia"/>
-        </w:rPr>
-        <w:lastRenderedPageBreak/>
-        <w:t>ShuffleNets</w:t>
-      </w:r>
-      <w:proofErr w:type="spellEnd"/>
-      <w:r>
-        <w:rPr>
-          <w:rFonts w:hint="eastAsia"/>
-        </w:rPr>
-        <w:t xml:space="preserve"> Units</w:t>
-      </w:r>
-    </w:p>
-    <w:p>
+      <w:pPr>
+        <w:rPr>
+          <w:rFonts w:hint="eastAsia"/>
+        </w:rPr>
+      </w:pPr>
+      <w:bookmarkStart w:id="0" w:name="_GoBack"/>
       <w:r>
         <w:rPr>
           <w:noProof/>
         </w:rPr>
         <w:drawing>
-          <wp:inline distT="0" distB="0" distL="0" distR="0" wp14:anchorId="1884DDB2" wp14:editId="64A2EE89">
-            <wp:extent cx="5274310" cy="2448525"/>
-            <wp:effectExtent l="0" t="0" r="2540" b="9525"/>
-            <wp:docPr id="9" name="图片 9"/>
+          <wp:inline distT="0" distB="0" distL="0" distR="0" wp14:anchorId="1B5F7749" wp14:editId="45B6A38E">
+            <wp:extent cx="2624179" cy="1693628"/>
+            <wp:effectExtent l="0" t="0" r="5080" b="1905"/>
+            <wp:docPr id="16" name="图片 16" descr="C:\Users\Jay\AppData\Local\Temp\tianruoocr\截图_2020102320333833SS.png"/>
             <wp:cNvGraphicFramePr>
               <a:graphicFrameLocks xmlns:a="http://schemas.openxmlformats.org/drawingml/2006/main" noChangeAspect="1"/>
             </wp:cNvGraphicFramePr>
@@ -1735,23 +1766,36 @@
               <a:graphicData uri="http://schemas.openxmlformats.org/drawingml/2006/picture">
                 <pic:pic xmlns:pic="http://schemas.openxmlformats.org/drawingml/2006/picture">
                   <pic:nvPicPr>
-                    <pic:cNvPr id="0" name=""/>
-                    <pic:cNvPicPr/>
+                    <pic:cNvPr id="0" name="Picture 2" descr="C:\Users\Jay\AppData\Local\Temp\tianruoocr\截图_2020102320333833SS.png"/>
+                    <pic:cNvPicPr>
+                      <a:picLocks noChangeAspect="1" noChangeArrowheads="1"/>
+                    </pic:cNvPicPr>
                   </pic:nvPicPr>
                   <pic:blipFill>
-                    <a:blip r:embed="rId15"/>
+                    <a:blip r:embed="rId15">
+                      <a:extLst>
+                        <a:ext uri="{28A0092B-C50C-407E-A947-70E740481C1C}">
+                          <a14:useLocalDpi xmlns:a14="http://schemas.microsoft.com/office/drawing/2010/main" val="0"/>
+                        </a:ext>
+                      </a:extLst>
+                    </a:blip>
+                    <a:srcRect/>
                     <a:stretch>
                       <a:fillRect/>
                     </a:stretch>
                   </pic:blipFill>
-                  <pic:spPr>
+                  <pic:spPr bwMode="auto">
                     <a:xfrm>
                       <a:off x="0" y="0"/>
-                      <a:ext cx="5274310" cy="2448525"/>
+                      <a:ext cx="2624347" cy="1693737"/>
                     </a:xfrm>
                     <a:prstGeom prst="rect">
                       <a:avLst/>
                     </a:prstGeom>
+                    <a:noFill/>
+                    <a:ln>
+                      <a:noFill/>
+                    </a:ln>
                   </pic:spPr>
                 </pic:pic>
               </a:graphicData>
@@ -1759,20 +1803,78 @@
           </wp:inline>
         </w:drawing>
       </w:r>
-    </w:p>
-    <w:p>
-      <w:pPr>
-        <w:ind w:firstLineChars="200" w:firstLine="420"/>
-      </w:pPr>
+      <w:bookmarkEnd w:id="0"/>
+    </w:p>
+    <w:p>
+      <w:pPr>
+        <w:rPr>
+          <w:rFonts w:hint="eastAsia"/>
+        </w:rPr>
+      </w:pPr>
+    </w:p>
+    <w:p>
+      <w:r>
+        <w:rPr>
+          <w:rFonts w:hint="eastAsia"/>
+        </w:rPr>
+        <w:t>参数相比为传统卷积的1/G（</w:t>
+      </w:r>
+      <w:proofErr w:type="spellStart"/>
+      <w:r>
+        <w:rPr>
+          <w:rFonts w:hint="eastAsia"/>
+        </w:rPr>
+        <w:t>G</w:t>
+      </w:r>
+      <w:proofErr w:type="spellEnd"/>
+      <w:r>
+        <w:rPr>
+          <w:rFonts w:hint="eastAsia"/>
+        </w:rPr>
+        <w:t>为分组数）</w:t>
+      </w:r>
+    </w:p>
+    <w:p>
+      <w:r>
+        <w:rPr>
+          <w:rFonts w:hint="eastAsia"/>
+        </w:rPr>
+        <w:t>更进一步，如果分组数</w:t>
+      </w:r>
+      <w:r>
+        <w:t xml:space="preserve">G=N=C，同时卷积核的尺寸与输入map的尺寸相同，即K=H=W，则输出map为C∗1∗1即长度为C的向量，此时称之为Global </w:t>
+      </w:r>
+      <w:proofErr w:type="spellStart"/>
+      <w:r>
+        <w:t>Depthwise</w:t>
+      </w:r>
+      <w:proofErr w:type="spellEnd"/>
+      <w:r>
+        <w:t xml:space="preserve"> Convolution（GDC），见</w:t>
+      </w:r>
+      <w:proofErr w:type="spellStart"/>
+      <w:r>
+        <w:t>MobileFaceNet</w:t>
+      </w:r>
+      <w:proofErr w:type="spellEnd"/>
+      <w:r>
+        <w:t>，可以看成是全局加权池化，与 Global Average Pooling（GAP） 的不同之处在于，GDC 给每个位置赋予了可学习的权重（对于已对齐的图像这很有效，比如人脸，中心位置和边界位置的权重自然应该不同），而GAP每个位置的权重相同，全局取个</w:t>
+      </w:r>
+      <w:r>
+        <w:lastRenderedPageBreak/>
+        <w:t>平均，如下图所示：</w:t>
+      </w:r>
+    </w:p>
+    <w:p>
       <w:r>
         <w:rPr>
           <w:noProof/>
         </w:rPr>
         <w:drawing>
-          <wp:inline distT="0" distB="0" distL="0" distR="0" wp14:anchorId="0BCE173A" wp14:editId="1EC23477">
-            <wp:extent cx="5274310" cy="2359399"/>
-            <wp:effectExtent l="0" t="0" r="2540" b="3175"/>
-            <wp:docPr id="10" name="图片 10"/>
+          <wp:inline distT="0" distB="0" distL="0" distR="0" wp14:anchorId="1A49E400" wp14:editId="1FBC8574">
+            <wp:extent cx="5274310" cy="3034560"/>
+            <wp:effectExtent l="0" t="0" r="2540" b="0"/>
+            <wp:docPr id="8" name="图片 8"/>
             <wp:cNvGraphicFramePr>
               <a:graphicFrameLocks xmlns:a="http://schemas.openxmlformats.org/drawingml/2006/main" noChangeAspect="1"/>
             </wp:cNvGraphicFramePr>
@@ -1792,7 +1894,7 @@
                   <pic:spPr>
                     <a:xfrm>
                       <a:off x="0" y="0"/>
-                      <a:ext cx="5274310" cy="2359399"/>
+                      <a:ext cx="5274310" cy="3034560"/>
                     </a:xfrm>
                     <a:prstGeom prst="rect">
                       <a:avLst/>
@@ -1805,174 +1907,32 @@
         </w:drawing>
       </w:r>
     </w:p>
-    <w:p/>
-    <w:p>
-      <w:pPr>
-        <w:tabs>
-          <w:tab w:val="left" w:pos="603"/>
-        </w:tabs>
-        <w:rPr>
-          <w:b/>
-        </w:rPr>
-      </w:pPr>
+    <w:p>
       <w:proofErr w:type="spellStart"/>
-      <w:proofErr w:type="gramStart"/>
-      <w:r>
-        <w:rPr>
-          <w:b/>
-        </w:rPr>
-        <w:t>Xception</w:t>
+      <w:r>
+        <w:rPr>
+          <w:rFonts w:hint="eastAsia"/>
+        </w:rPr>
+        <w:t>ShuffleNets</w:t>
       </w:r>
       <w:proofErr w:type="spellEnd"/>
       <w:r>
         <w:rPr>
           <w:rFonts w:hint="eastAsia"/>
-          <w:b/>
-        </w:rPr>
-        <w:t>(</w:t>
-      </w:r>
-      <w:proofErr w:type="spellStart"/>
-      <w:proofErr w:type="gramEnd"/>
-      <w:r>
-        <w:rPr>
-          <w:b/>
-        </w:rPr>
-        <w:t>Xception</w:t>
-      </w:r>
-      <w:proofErr w:type="spellEnd"/>
-      <w:r>
-        <w:rPr>
-          <w:b/>
-        </w:rPr>
-        <w:t xml:space="preserve">: Deep Learning with </w:t>
-      </w:r>
-      <w:proofErr w:type="spellStart"/>
-      <w:r>
-        <w:rPr>
-          <w:b/>
-        </w:rPr>
-        <w:t>Depthwise</w:t>
-      </w:r>
-      <w:proofErr w:type="spellEnd"/>
-      <w:r>
-        <w:rPr>
-          <w:b/>
-        </w:rPr>
-        <w:t xml:space="preserve"> Separable Convolutions</w:t>
-      </w:r>
-      <w:r>
-        <w:rPr>
-          <w:rFonts w:hint="eastAsia"/>
-          <w:b/>
-        </w:rPr>
-        <w:t>,</w:t>
-      </w:r>
-      <w:r>
-        <w:t xml:space="preserve"> </w:t>
-      </w:r>
-      <w:r>
-        <w:rPr>
-          <w:b/>
-        </w:rPr>
-        <w:t>Google</w:t>
-      </w:r>
-      <w:r>
-        <w:rPr>
-          <w:rFonts w:hint="eastAsia"/>
-          <w:b/>
-        </w:rPr>
-        <w:t>)</w:t>
-      </w:r>
-    </w:p>
-    <w:p>
-      <w:pPr>
-        <w:tabs>
-          <w:tab w:val="left" w:pos="603"/>
-        </w:tabs>
-      </w:pPr>
-      <w:r>
-        <w:rPr>
-          <w:rFonts w:hint="eastAsia"/>
-        </w:rPr>
-        <w:t>A</w:t>
-      </w:r>
-      <w:r>
-        <w:t xml:space="preserve"> </w:t>
-      </w:r>
-      <w:proofErr w:type="spellStart"/>
-      <w:r>
-        <w:t>depthwise</w:t>
-      </w:r>
-      <w:proofErr w:type="spellEnd"/>
-      <w:r>
-        <w:t xml:space="preserve"> separable convolution can be understood as an Inception module with a maximally large number of towers.</w:t>
-      </w:r>
-      <w:r>
-        <w:t xml:space="preserve"> </w:t>
-      </w:r>
-      <w:r>
-        <w:t>This observation leads</w:t>
-      </w:r>
-      <w:r>
-        <w:rPr>
-          <w:rFonts w:hint="eastAsia"/>
-        </w:rPr>
-        <w:t xml:space="preserve"> </w:t>
-      </w:r>
-      <w:r>
-        <w:t>us to propose a novel de</w:t>
-      </w:r>
-      <w:r>
-        <w:t>ep convolutional neural network</w:t>
-      </w:r>
-      <w:r>
-        <w:rPr>
-          <w:rFonts w:hint="eastAsia"/>
-        </w:rPr>
-        <w:t xml:space="preserve"> </w:t>
-      </w:r>
-      <w:r>
-        <w:t>architecture inspired by Inception</w:t>
-      </w:r>
-    </w:p>
-    <w:p>
-      <w:pPr>
-        <w:tabs>
-          <w:tab w:val="left" w:pos="603"/>
-        </w:tabs>
-      </w:pPr>
-      <w:proofErr w:type="gramStart"/>
-      <w:r>
-        <w:t>we</w:t>
-      </w:r>
-      <w:proofErr w:type="gramEnd"/>
-      <w:r>
-        <w:t xml:space="preserve"> make the following hypothesis: that the mapping of cross-channels correlations and spatial correlations in the feature maps of convolutional neural networks can be entirely decoupled</w:t>
-      </w:r>
-    </w:p>
-    <w:p>
-      <w:pPr>
-        <w:tabs>
-          <w:tab w:val="left" w:pos="603"/>
-        </w:tabs>
-      </w:pPr>
-    </w:p>
-    <w:p>
-      <w:pPr>
-        <w:tabs>
-          <w:tab w:val="left" w:pos="603"/>
-        </w:tabs>
-      </w:pPr>
+        </w:rPr>
+        <w:t xml:space="preserve"> Units</w:t>
+      </w:r>
+    </w:p>
+    <w:p>
       <w:r>
         <w:rPr>
           <w:noProof/>
         </w:rPr>
-        <w:lastRenderedPageBreak/>
         <w:drawing>
-          <wp:inline distT="0" distB="0" distL="0" distR="0" wp14:anchorId="0841CFDB" wp14:editId="080A6538">
-            <wp:extent cx="5274310" cy="2485763"/>
-            <wp:effectExtent l="0" t="0" r="2540" b="0"/>
-            <wp:docPr id="11" name="图片 11"/>
+          <wp:inline distT="0" distB="0" distL="0" distR="0" wp14:anchorId="1884DDB2" wp14:editId="64A2EE89">
+            <wp:extent cx="5274310" cy="2448525"/>
+            <wp:effectExtent l="0" t="0" r="2540" b="9525"/>
+            <wp:docPr id="9" name="图片 9"/>
             <wp:cNvGraphicFramePr>
               <a:graphicFrameLocks xmlns:a="http://schemas.openxmlformats.org/drawingml/2006/main" noChangeAspect="1"/>
             </wp:cNvGraphicFramePr>
@@ -1992,6 +1952,251 @@
                   <pic:spPr>
                     <a:xfrm>
                       <a:off x="0" y="0"/>
+                      <a:ext cx="5274310" cy="2448525"/>
+                    </a:xfrm>
+                    <a:prstGeom prst="rect">
+                      <a:avLst/>
+                    </a:prstGeom>
+                  </pic:spPr>
+                </pic:pic>
+              </a:graphicData>
+            </a:graphic>
+          </wp:inline>
+        </w:drawing>
+      </w:r>
+    </w:p>
+    <w:p>
+      <w:pPr>
+        <w:ind w:firstLineChars="200" w:firstLine="420"/>
+      </w:pPr>
+      <w:r>
+        <w:rPr>
+          <w:noProof/>
+        </w:rPr>
+        <w:lastRenderedPageBreak/>
+        <w:drawing>
+          <wp:inline distT="0" distB="0" distL="0" distR="0" wp14:anchorId="0BCE173A" wp14:editId="1EC23477">
+            <wp:extent cx="5274310" cy="2359399"/>
+            <wp:effectExtent l="0" t="0" r="2540" b="3175"/>
+            <wp:docPr id="10" name="图片 10"/>
+            <wp:cNvGraphicFramePr>
+              <a:graphicFrameLocks xmlns:a="http://schemas.openxmlformats.org/drawingml/2006/main" noChangeAspect="1"/>
+            </wp:cNvGraphicFramePr>
+            <a:graphic xmlns:a="http://schemas.openxmlformats.org/drawingml/2006/main">
+              <a:graphicData uri="http://schemas.openxmlformats.org/drawingml/2006/picture">
+                <pic:pic xmlns:pic="http://schemas.openxmlformats.org/drawingml/2006/picture">
+                  <pic:nvPicPr>
+                    <pic:cNvPr id="0" name=""/>
+                    <pic:cNvPicPr/>
+                  </pic:nvPicPr>
+                  <pic:blipFill>
+                    <a:blip r:embed="rId18"/>
+                    <a:stretch>
+                      <a:fillRect/>
+                    </a:stretch>
+                  </pic:blipFill>
+                  <pic:spPr>
+                    <a:xfrm>
+                      <a:off x="0" y="0"/>
+                      <a:ext cx="5274310" cy="2359399"/>
+                    </a:xfrm>
+                    <a:prstGeom prst="rect">
+                      <a:avLst/>
+                    </a:prstGeom>
+                  </pic:spPr>
+                </pic:pic>
+              </a:graphicData>
+            </a:graphic>
+          </wp:inline>
+        </w:drawing>
+      </w:r>
+    </w:p>
+    <w:p/>
+    <w:p>
+      <w:pPr>
+        <w:tabs>
+          <w:tab w:val="left" w:pos="603"/>
+        </w:tabs>
+        <w:rPr>
+          <w:b/>
+        </w:rPr>
+      </w:pPr>
+      <w:proofErr w:type="spellStart"/>
+      <w:proofErr w:type="gramStart"/>
+      <w:r>
+        <w:rPr>
+          <w:b/>
+        </w:rPr>
+        <w:t>Xception</w:t>
+      </w:r>
+      <w:proofErr w:type="spellEnd"/>
+      <w:r>
+        <w:rPr>
+          <w:rFonts w:hint="eastAsia"/>
+          <w:b/>
+        </w:rPr>
+        <w:t>(</w:t>
+      </w:r>
+      <w:proofErr w:type="spellStart"/>
+      <w:proofErr w:type="gramEnd"/>
+      <w:r>
+        <w:rPr>
+          <w:b/>
+        </w:rPr>
+        <w:t>Xception</w:t>
+      </w:r>
+      <w:proofErr w:type="spellEnd"/>
+      <w:r>
+        <w:rPr>
+          <w:b/>
+        </w:rPr>
+        <w:t xml:space="preserve">: Deep Learning with </w:t>
+      </w:r>
+      <w:proofErr w:type="spellStart"/>
+      <w:r>
+        <w:rPr>
+          <w:b/>
+        </w:rPr>
+        <w:t>Depthwise</w:t>
+      </w:r>
+      <w:proofErr w:type="spellEnd"/>
+      <w:r>
+        <w:rPr>
+          <w:b/>
+        </w:rPr>
+        <w:t xml:space="preserve"> Separable Convolutions</w:t>
+      </w:r>
+      <w:r>
+        <w:rPr>
+          <w:rFonts w:hint="eastAsia"/>
+          <w:b/>
+        </w:rPr>
+        <w:t>,</w:t>
+      </w:r>
+      <w:r>
+        <w:t xml:space="preserve"> </w:t>
+      </w:r>
+      <w:r>
+        <w:rPr>
+          <w:b/>
+        </w:rPr>
+        <w:t>Google</w:t>
+      </w:r>
+      <w:r>
+        <w:rPr>
+          <w:rFonts w:hint="eastAsia"/>
+          <w:b/>
+        </w:rPr>
+        <w:t>)</w:t>
+      </w:r>
+    </w:p>
+    <w:p>
+      <w:pPr>
+        <w:tabs>
+          <w:tab w:val="left" w:pos="603"/>
+        </w:tabs>
+      </w:pPr>
+      <w:r>
+        <w:rPr>
+          <w:rFonts w:hint="eastAsia"/>
+        </w:rPr>
+        <w:t>A</w:t>
+      </w:r>
+      <w:r>
+        <w:t xml:space="preserve"> </w:t>
+      </w:r>
+      <w:proofErr w:type="spellStart"/>
+      <w:r>
+        <w:t>depthwise</w:t>
+      </w:r>
+      <w:proofErr w:type="spellEnd"/>
+      <w:r>
+        <w:t xml:space="preserve"> separable convolution can be understood as an Inception module with a maximally large number of towers.</w:t>
+      </w:r>
+      <w:r>
+        <w:t xml:space="preserve"> </w:t>
+      </w:r>
+      <w:r>
+        <w:t>This observation leads</w:t>
+      </w:r>
+      <w:r>
+        <w:rPr>
+          <w:rFonts w:hint="eastAsia"/>
+        </w:rPr>
+        <w:t xml:space="preserve"> </w:t>
+      </w:r>
+      <w:r>
+        <w:t>us to propose a novel de</w:t>
+      </w:r>
+      <w:r>
+        <w:t>ep convolutional neural network</w:t>
+      </w:r>
+      <w:r>
+        <w:rPr>
+          <w:rFonts w:hint="eastAsia"/>
+        </w:rPr>
+        <w:t xml:space="preserve"> </w:t>
+      </w:r>
+      <w:r>
+        <w:t>architecture inspired by Inception</w:t>
+      </w:r>
+    </w:p>
+    <w:p>
+      <w:pPr>
+        <w:tabs>
+          <w:tab w:val="left" w:pos="603"/>
+        </w:tabs>
+      </w:pPr>
+      <w:proofErr w:type="gramStart"/>
+      <w:r>
+        <w:t>we</w:t>
+      </w:r>
+      <w:proofErr w:type="gramEnd"/>
+      <w:r>
+        <w:t xml:space="preserve"> make the following hypothesis: that the mapping of cross-channels correlations and spatial correlations in the feature maps of convolutional neural networks can be entirely decoupled</w:t>
+      </w:r>
+    </w:p>
+    <w:p>
+      <w:pPr>
+        <w:tabs>
+          <w:tab w:val="left" w:pos="603"/>
+        </w:tabs>
+      </w:pPr>
+    </w:p>
+    <w:p>
+      <w:pPr>
+        <w:tabs>
+          <w:tab w:val="left" w:pos="603"/>
+        </w:tabs>
+      </w:pPr>
+      <w:r>
+        <w:rPr>
+          <w:noProof/>
+        </w:rPr>
+        <w:drawing>
+          <wp:inline distT="0" distB="0" distL="0" distR="0" wp14:anchorId="0841CFDB" wp14:editId="080A6538">
+            <wp:extent cx="5274310" cy="2485763"/>
+            <wp:effectExtent l="0" t="0" r="2540" b="0"/>
+            <wp:docPr id="11" name="图片 11"/>
+            <wp:cNvGraphicFramePr>
+              <a:graphicFrameLocks xmlns:a="http://schemas.openxmlformats.org/drawingml/2006/main" noChangeAspect="1"/>
+            </wp:cNvGraphicFramePr>
+            <a:graphic xmlns:a="http://schemas.openxmlformats.org/drawingml/2006/main">
+              <a:graphicData uri="http://schemas.openxmlformats.org/drawingml/2006/picture">
+                <pic:pic xmlns:pic="http://schemas.openxmlformats.org/drawingml/2006/picture">
+                  <pic:nvPicPr>
+                    <pic:cNvPr id="0" name=""/>
+                    <pic:cNvPicPr/>
+                  </pic:nvPicPr>
+                  <pic:blipFill>
+                    <a:blip r:embed="rId19"/>
+                    <a:stretch>
+                      <a:fillRect/>
+                    </a:stretch>
+                  </pic:blipFill>
+                  <pic:spPr>
+                    <a:xfrm>
+                      <a:off x="0" y="0"/>
                       <a:ext cx="5274310" cy="2485763"/>
                     </a:xfrm>
                     <a:prstGeom prst="rect">
@@ -2043,7 +2248,14 @@
         <w:rPr>
           <w:rFonts w:hint="eastAsia"/>
         </w:rPr>
-        <w:t>的卷积进行通道融合，再逐通道卷积</w:t>
+        <w:t>的卷积进行通</w:t>
+      </w:r>
+      <w:r>
+        <w:rPr>
+          <w:rFonts w:hint="eastAsia"/>
+        </w:rPr>
+        <w:lastRenderedPageBreak/>
+        <w:t>道融合，再逐通道卷积</w:t>
       </w:r>
     </w:p>
     <w:p>
@@ -2082,7 +2294,7 @@
                     <pic:cNvPicPr/>
                   </pic:nvPicPr>
                   <pic:blipFill rotWithShape="1">
-                    <a:blip r:embed="rId18"/>
+                    <a:blip r:embed="rId20"/>
                     <a:srcRect t="2475"/>
                     <a:stretch/>
                   </pic:blipFill>
@@ -2113,7 +2325,6 @@
     <w:p>
       <w:pPr>
         <w:rPr>
-          <w:rFonts w:hint="eastAsia"/>
           <w:b/>
         </w:rPr>
       </w:pPr>
@@ -2169,7 +2380,6 @@
     <w:p>
       <w:pPr>
         <w:rPr>
-          <w:rFonts w:hint="eastAsia"/>
           <w:b/>
         </w:rPr>
       </w:pPr>
@@ -2179,13 +2389,10 @@
         </w:rPr>
         <w:t>https://zhuanlan.zhihu.com/p/48261931</w:t>
       </w:r>
-      <w:bookmarkStart w:id="0" w:name="_GoBack"/>
-      <w:bookmarkEnd w:id="0"/>
-    </w:p>
-    <w:p>
-      <w:pPr>
-        <w:rPr>
-          <w:rFonts w:hint="eastAsia"/>
+    </w:p>
+    <w:p>
+      <w:pPr>
+        <w:rPr>
           <w:b/>
         </w:rPr>
       </w:pPr>
@@ -2193,7 +2400,6 @@
         <w:rPr>
           <w:noProof/>
         </w:rPr>
-        <w:lastRenderedPageBreak/>
         <w:drawing>
           <wp:inline distT="0" distB="0" distL="0" distR="0" wp14:anchorId="0CCFCE9D" wp14:editId="57B186DF">
             <wp:extent cx="5274310" cy="2626167"/>
@@ -2210,7 +2416,7 @@
                     <pic:cNvPicPr/>
                   </pic:nvPicPr>
                   <pic:blipFill>
-                    <a:blip r:embed="rId19"/>
+                    <a:blip r:embed="rId21"/>
                     <a:stretch>
                       <a:fillRect/>
                     </a:stretch>
@@ -2234,7 +2440,6 @@
     <w:p>
       <w:pPr>
         <w:rPr>
-          <w:rFonts w:hint="eastAsia"/>
           <w:b/>
         </w:rPr>
       </w:pPr>
@@ -2242,6 +2447,7 @@
         <w:rPr>
           <w:noProof/>
         </w:rPr>
+        <w:lastRenderedPageBreak/>
         <w:drawing>
           <wp:inline distT="0" distB="0" distL="0" distR="0" wp14:anchorId="3A319C77" wp14:editId="1390852E">
             <wp:extent cx="5274310" cy="2944823"/>
@@ -2258,7 +2464,7 @@
                     <pic:cNvPicPr/>
                   </pic:nvPicPr>
                   <pic:blipFill>
-                    <a:blip r:embed="rId20"/>
+                    <a:blip r:embed="rId22"/>
                     <a:stretch>
                       <a:fillRect/>
                     </a:stretch>
@@ -3225,7 +3431,7 @@
   <a:extraClrSchemeLst/>
   <a:extLst>
     <a:ext uri="{05A4C25C-085E-4340-85A3-A5531E510DB2}">
-      <thm15:themeFamily xmlns="" xmlns:thm15="http://schemas.microsoft.com/office/thememl/2012/main" name="Office Theme" id="{62F939B6-93AF-4DB8-9C6B-D6C7DFDC589F}" vid="{4A3C46E8-61CC-4603-A589-7422A47A8E4A}"/>
+      <thm15:themeFamily xmlns:thm15="http://schemas.microsoft.com/office/thememl/2012/main" xmlns="" name="Office Theme" id="{62F939B6-93AF-4DB8-9C6B-D6C7DFDC589F}" vid="{4A3C46E8-61CC-4603-A589-7422A47A8E4A}"/>
     </a:ext>
   </a:extLst>
 </a:theme>

</xml_diff>